<commit_message>
Refactor code in Elektrické obvody/Cvika/10.py and Optimalizace metody/Z13 files
</commit_message>
<xml_diff>
--- a/SWI/4. semester/Optimalizační metody/Z13.docx
+++ b/SWI/4. semester/Optimalizační metody/Z13.docx
@@ -32,11 +32,185 @@
       <w:r>
         <w:t xml:space="preserve">Vyřešte extrémy klasického vázaného extrému: </w:t>
       </w:r>
-      <w:r>
-        <w:rPr>
-          <w:position w:val="-12"/>
-        </w:rPr>
-        <w:object w:dxaOrig="1660" w:dyaOrig="340" w14:anchorId="7A9405C8">
+      <m:oMath>
+        <m:r>
+          <w:rPr>
+            <w:rFonts w:ascii="Cambria Math"/>
+          </w:rPr>
+          <m:t>f</m:t>
+        </m:r>
+        <m:d>
+          <m:dPr>
+            <m:ctrlPr>
+              <w:rPr>
+                <w:rFonts w:ascii="Cambria Math"/>
+                <w:i/>
+              </w:rPr>
+            </m:ctrlPr>
+          </m:dPr>
+          <m:e>
+            <m:sSub>
+              <m:sSubPr>
+                <m:ctrlPr>
+                  <w:rPr>
+                    <w:rFonts w:ascii="Cambria Math"/>
+                    <w:i/>
+                  </w:rPr>
+                </m:ctrlPr>
+              </m:sSubPr>
+              <m:e>
+                <m:r>
+                  <w:rPr>
+                    <w:rFonts w:ascii="Cambria Math"/>
+                  </w:rPr>
+                  <m:t>x</m:t>
+                </m:r>
+              </m:e>
+              <m:sub>
+                <m:r>
+                  <w:rPr>
+                    <w:rFonts w:ascii="Cambria Math"/>
+                  </w:rPr>
+                  <m:t>1</m:t>
+                </m:r>
+              </m:sub>
+            </m:sSub>
+            <m:r>
+              <w:rPr>
+                <w:rFonts w:ascii="Cambria Math"/>
+              </w:rPr>
+              <m:t>,</m:t>
+            </m:r>
+            <m:sSub>
+              <m:sSubPr>
+                <m:ctrlPr>
+                  <w:rPr>
+                    <w:rFonts w:ascii="Cambria Math"/>
+                    <w:i/>
+                  </w:rPr>
+                </m:ctrlPr>
+              </m:sSubPr>
+              <m:e>
+                <m:r>
+                  <w:rPr>
+                    <w:rFonts w:ascii="Cambria Math"/>
+                  </w:rPr>
+                  <m:t>x</m:t>
+                </m:r>
+              </m:e>
+              <m:sub>
+                <m:r>
+                  <w:rPr>
+                    <w:rFonts w:ascii="Cambria Math"/>
+                  </w:rPr>
+                  <m:t>2</m:t>
+                </m:r>
+              </m:sub>
+            </m:sSub>
+            <m:ctrlPr>
+              <w:rPr>
+                <w:rFonts w:ascii="Cambria Math" w:hAnsi="Cambria Math"/>
+                <w:i/>
+              </w:rPr>
+            </m:ctrlPr>
+          </m:e>
+        </m:d>
+        <m:r>
+          <w:rPr>
+            <w:rFonts w:ascii="Cambria Math"/>
+          </w:rPr>
+          <m:t>=</m:t>
+        </m:r>
+        <m:sSub>
+          <m:sSubPr>
+            <m:ctrlPr>
+              <w:rPr>
+                <w:rFonts w:ascii="Cambria Math"/>
+                <w:i/>
+              </w:rPr>
+            </m:ctrlPr>
+          </m:sSubPr>
+          <m:e>
+            <m:r>
+              <w:rPr>
+                <w:rFonts w:ascii="Cambria Math"/>
+              </w:rPr>
+              <m:t>x</m:t>
+            </m:r>
+          </m:e>
+          <m:sub>
+            <m:r>
+              <w:rPr>
+                <w:rFonts w:ascii="Cambria Math"/>
+              </w:rPr>
+              <m:t>1</m:t>
+            </m:r>
+          </m:sub>
+        </m:sSub>
+        <m:r>
+          <w:rPr>
+            <w:rFonts w:ascii="Cambria Math"/>
+          </w:rPr>
+          <m:t>+2</m:t>
+        </m:r>
+        <m:sSub>
+          <m:sSubPr>
+            <m:ctrlPr>
+              <w:rPr>
+                <w:rFonts w:ascii="Cambria Math"/>
+                <w:i/>
+              </w:rPr>
+            </m:ctrlPr>
+          </m:sSubPr>
+          <m:e>
+            <m:r>
+              <w:rPr>
+                <w:rFonts w:ascii="Cambria Math"/>
+              </w:rPr>
+              <m:t>x</m:t>
+            </m:r>
+          </m:e>
+          <m:sub>
+            <m:r>
+              <w:rPr>
+                <w:rFonts w:ascii="Cambria Math"/>
+              </w:rPr>
+              <m:t>2</m:t>
+            </m:r>
+          </m:sub>
+        </m:sSub>
+      </m:oMath>
+    </w:p>
+    <w:p>
+      <w:pPr>
+        <w:tabs>
+          <w:tab w:val="left" w:pos="709"/>
+          <w:tab w:val="left" w:pos="1418"/>
+          <w:tab w:val="left" w:pos="2835"/>
+        </w:tabs>
+        <w:ind w:left="57"/>
+        <w:jc w:val="both"/>
+      </w:pPr>
+      <w:r>
+        <w:tab/>
+      </w:r>
+      <w:r>
+        <w:tab/>
+      </w:r>
+      <w:r>
+        <w:tab/>
+      </w:r>
+      <w:r>
+        <w:t>při omezení:</w:t>
+      </w:r>
+      <w:r>
+        <w:tab/>
+      </w:r>
+      <w:r>
+        <w:rPr>
+          <w:position w:val="-10"/>
+        </w:rPr>
+        <w:object w:dxaOrig="1140" w:dyaOrig="340" w14:anchorId="1BAED314">
           <v:shapetype id="_x0000_t75" coordsize="21600,21600" o:spt="75" o:preferrelative="t" path="m@4@5l@4@11@9@11@9@5xe" filled="f" stroked="f">
             <v:stroke joinstyle="miter"/>
             <v:formulas>
@@ -56,47 +230,10 @@
             <v:path o:extrusionok="f" gradientshapeok="t" o:connecttype="rect"/>
             <o:lock v:ext="edit" aspectratio="t"/>
           </v:shapetype>
-          <v:shape id="_x0000_i1025" type="#_x0000_t75" style="width:82.8pt;height:16.8pt" o:ole="">
+          <v:shape id="_x0000_i1026" type="#_x0000_t75" style="width:57pt;height:16.8pt" o:ole="">
             <v:imagedata r:id="rId5" o:title=""/>
           </v:shape>
-          <o:OLEObject Type="Embed" ProgID="Equation.3" ShapeID="_x0000_i1025" DrawAspect="Content" ObjectID="_1774763310" r:id="rId6"/>
-        </w:object>
-      </w:r>
-    </w:p>
-    <w:p>
-      <w:pPr>
-        <w:tabs>
-          <w:tab w:val="left" w:pos="709"/>
-          <w:tab w:val="left" w:pos="1418"/>
-          <w:tab w:val="left" w:pos="2835"/>
-        </w:tabs>
-        <w:ind w:left="57"/>
-        <w:jc w:val="both"/>
-      </w:pPr>
-      <w:r>
-        <w:tab/>
-      </w:r>
-      <w:r>
-        <w:tab/>
-      </w:r>
-      <w:r>
-        <w:tab/>
-      </w:r>
-      <w:r>
-        <w:t>při omezení:</w:t>
-      </w:r>
-      <w:r>
-        <w:tab/>
-      </w:r>
-      <w:r>
-        <w:rPr>
-          <w:position w:val="-10"/>
-        </w:rPr>
-        <w:object w:dxaOrig="1140" w:dyaOrig="340" w14:anchorId="1BAED314">
-          <v:shape id="_x0000_i1026" type="#_x0000_t75" style="width:57pt;height:16.8pt" o:ole="">
-            <v:imagedata r:id="rId7" o:title=""/>
-          </v:shape>
-          <o:OLEObject Type="Embed" ProgID="Equation.3" ShapeID="_x0000_i1026" DrawAspect="Content" ObjectID="_1774763311" r:id="rId8"/>
+          <o:OLEObject Type="Embed" ProgID="Equation.3" ShapeID="_x0000_i1026" DrawAspect="Content" ObjectID="_1774814740" r:id="rId6"/>
         </w:object>
       </w:r>
     </w:p>
@@ -170,9 +307,9 @@
         </w:rPr>
         <w:object w:dxaOrig="4320" w:dyaOrig="340" w14:anchorId="1CE45ED7">
           <v:shape id="_x0000_i1027" type="#_x0000_t75" style="width:3in;height:16.8pt" o:ole="">
-            <v:imagedata r:id="rId9" o:title=""/>
+            <v:imagedata r:id="rId7" o:title=""/>
           </v:shape>
-          <o:OLEObject Type="Embed" ProgID="Equation.3" ShapeID="_x0000_i1027" DrawAspect="Content" ObjectID="_1774763312" r:id="rId10"/>
+          <o:OLEObject Type="Embed" ProgID="Equation.3" ShapeID="_x0000_i1027" DrawAspect="Content" ObjectID="_1774814741" r:id="rId8"/>
         </w:object>
       </w:r>
     </w:p>
@@ -255,9 +392,9 @@
         </w:rPr>
         <w:object w:dxaOrig="2860" w:dyaOrig="360" w14:anchorId="001716E8">
           <v:shape id="_x0000_i1028" type="#_x0000_t75" style="width:142.8pt;height:18pt" o:ole="">
-            <v:imagedata r:id="rId11" o:title=""/>
+            <v:imagedata r:id="rId9" o:title=""/>
           </v:shape>
-          <o:OLEObject Type="Embed" ProgID="Equation.3" ShapeID="_x0000_i1028" DrawAspect="Content" ObjectID="_1774763313" r:id="rId12"/>
+          <o:OLEObject Type="Embed" ProgID="Equation.3" ShapeID="_x0000_i1028" DrawAspect="Content" ObjectID="_1774814742" r:id="rId10"/>
         </w:object>
       </w:r>
     </w:p>
@@ -290,9 +427,9 @@
         </w:rPr>
         <w:object w:dxaOrig="2180" w:dyaOrig="320" w14:anchorId="10D6699F">
           <v:shape id="_x0000_i1029" type="#_x0000_t75" style="width:109.2pt;height:16.2pt" o:ole="">
-            <v:imagedata r:id="rId13" o:title=""/>
+            <v:imagedata r:id="rId11" o:title=""/>
           </v:shape>
-          <o:OLEObject Type="Embed" ProgID="Equation.3" ShapeID="_x0000_i1029" DrawAspect="Content" ObjectID="_1774763314" r:id="rId14"/>
+          <o:OLEObject Type="Embed" ProgID="Equation.3" ShapeID="_x0000_i1029" DrawAspect="Content" ObjectID="_1774814743" r:id="rId12"/>
         </w:object>
       </w:r>
     </w:p>
@@ -324,9 +461,9 @@
         </w:rPr>
         <w:object w:dxaOrig="3480" w:dyaOrig="360" w14:anchorId="0C9EBA1B">
           <v:shape id="_x0000_i1030" type="#_x0000_t75" style="width:174pt;height:18pt" o:ole="">
-            <v:imagedata r:id="rId15" o:title=""/>
+            <v:imagedata r:id="rId13" o:title=""/>
           </v:shape>
-          <o:OLEObject Type="Embed" ProgID="Equation.3" ShapeID="_x0000_i1030" DrawAspect="Content" ObjectID="_1774763315" r:id="rId16"/>
+          <o:OLEObject Type="Embed" ProgID="Equation.3" ShapeID="_x0000_i1030" DrawAspect="Content" ObjectID="_1774814744" r:id="rId14"/>
         </w:object>
       </w:r>
     </w:p>
@@ -385,9 +522,9 @@
         </w:rPr>
         <w:object w:dxaOrig="2340" w:dyaOrig="360" w14:anchorId="40564790">
           <v:shape id="_x0000_i1031" type="#_x0000_t75" style="width:117pt;height:18pt" o:ole="">
-            <v:imagedata r:id="rId17" o:title=""/>
+            <v:imagedata r:id="rId15" o:title=""/>
           </v:shape>
-          <o:OLEObject Type="Embed" ProgID="Equation.3" ShapeID="_x0000_i1031" DrawAspect="Content" ObjectID="_1774763316" r:id="rId18"/>
+          <o:OLEObject Type="Embed" ProgID="Equation.3" ShapeID="_x0000_i1031" DrawAspect="Content" ObjectID="_1774814745" r:id="rId16"/>
         </w:object>
       </w:r>
     </w:p>
@@ -417,9 +554,9 @@
         </w:rPr>
         <w:object w:dxaOrig="1560" w:dyaOrig="320" w14:anchorId="490437F9">
           <v:shape id="_x0000_i1032" type="#_x0000_t75" style="width:78pt;height:16.2pt" o:ole="">
-            <v:imagedata r:id="rId19" o:title=""/>
+            <v:imagedata r:id="rId17" o:title=""/>
           </v:shape>
-          <o:OLEObject Type="Embed" ProgID="Equation.3" ShapeID="_x0000_i1032" DrawAspect="Content" ObjectID="_1774763317" r:id="rId20"/>
+          <o:OLEObject Type="Embed" ProgID="Equation.3" ShapeID="_x0000_i1032" DrawAspect="Content" ObjectID="_1774814746" r:id="rId18"/>
         </w:object>
       </w:r>
       <w:r>
@@ -495,42 +632,42 @@
         </w:rPr>
         <w:object w:dxaOrig="2160" w:dyaOrig="1120" w14:anchorId="41E418DC">
           <v:shape id="_x0000_i1033" type="#_x0000_t75" style="width:108pt;height:56.4pt" o:ole="">
+            <v:imagedata r:id="rId19" o:title=""/>
+          </v:shape>
+          <o:OLEObject Type="Embed" ProgID="Equation.DSMT4" ShapeID="_x0000_i1033" DrawAspect="Content" ObjectID="_1774814747" r:id="rId20"/>
+        </w:object>
+      </w:r>
+      <w:r>
+        <w:rPr>
+          <w:position w:val="-50"/>
+        </w:rPr>
+        <w:object w:dxaOrig="2140" w:dyaOrig="1120" w14:anchorId="669A7BBF">
+          <v:shape id="_x0000_i1034" type="#_x0000_t75" style="width:108pt;height:56.4pt" o:ole="">
             <v:imagedata r:id="rId21" o:title=""/>
           </v:shape>
-          <o:OLEObject Type="Embed" ProgID="Equation.DSMT4" ShapeID="_x0000_i1033" DrawAspect="Content" ObjectID="_1774763318" r:id="rId22"/>
+          <o:OLEObject Type="Embed" ProgID="Equation.DSMT4" ShapeID="_x0000_i1034" DrawAspect="Content" ObjectID="_1774814748" r:id="rId22"/>
         </w:object>
       </w:r>
       <w:r>
         <w:rPr>
-          <w:position w:val="-50"/>
-        </w:rPr>
-        <w:object w:dxaOrig="2140" w:dyaOrig="1120" w14:anchorId="669A7BBF">
-          <v:shape id="_x0000_i1034" type="#_x0000_t75" style="width:108pt;height:56.4pt" o:ole="">
+          <w:position w:val="-30"/>
+        </w:rPr>
+        <w:object w:dxaOrig="2160" w:dyaOrig="720" w14:anchorId="4F8A47B2">
+          <v:shape id="_x0000_i1035" type="#_x0000_t75" style="width:108.6pt;height:36pt" o:ole="">
             <v:imagedata r:id="rId23" o:title=""/>
           </v:shape>
-          <o:OLEObject Type="Embed" ProgID="Equation.DSMT4" ShapeID="_x0000_i1034" DrawAspect="Content" ObjectID="_1774763319" r:id="rId24"/>
+          <o:OLEObject Type="Embed" ProgID="Equation.DSMT4" ShapeID="_x0000_i1035" DrawAspect="Content" ObjectID="_1774814749" r:id="rId24"/>
         </w:object>
       </w:r>
       <w:r>
         <w:rPr>
-          <w:position w:val="-30"/>
-        </w:rPr>
-        <w:object w:dxaOrig="2160" w:dyaOrig="720" w14:anchorId="4F8A47B2">
-          <v:shape id="_x0000_i1035" type="#_x0000_t75" style="width:108.6pt;height:36pt" o:ole="">
+          <w:position w:val="-50"/>
+        </w:rPr>
+        <w:object w:dxaOrig="1980" w:dyaOrig="1120" w14:anchorId="06ED546E">
+          <v:shape id="_x0000_i1036" type="#_x0000_t75" style="width:99pt;height:56.4pt" o:ole="">
             <v:imagedata r:id="rId25" o:title=""/>
           </v:shape>
-          <o:OLEObject Type="Embed" ProgID="Equation.DSMT4" ShapeID="_x0000_i1035" DrawAspect="Content" ObjectID="_1774763320" r:id="rId26"/>
-        </w:object>
-      </w:r>
-      <w:r>
-        <w:rPr>
-          <w:position w:val="-50"/>
-        </w:rPr>
-        <w:object w:dxaOrig="1980" w:dyaOrig="1120" w14:anchorId="06ED546E">
-          <v:shape id="_x0000_i1036" type="#_x0000_t75" style="width:99pt;height:56.4pt" o:ole="">
-            <v:imagedata r:id="rId27" o:title=""/>
-          </v:shape>
-          <o:OLEObject Type="Embed" ProgID="Equation.DSMT4" ShapeID="_x0000_i1036" DrawAspect="Content" ObjectID="_1774763321" r:id="rId28"/>
+          <o:OLEObject Type="Embed" ProgID="Equation.DSMT4" ShapeID="_x0000_i1036" DrawAspect="Content" ObjectID="_1774814750" r:id="rId26"/>
         </w:object>
       </w:r>
     </w:p>

</xml_diff>

<commit_message>
Refactor MAX_CITY_CONNECTIONS constant in dijkstra.c file
</commit_message>
<xml_diff>
--- a/SWI/4. semester/Optimalizační metody/Z13.docx
+++ b/SWI/4. semester/Optimalizační metody/Z13.docx
@@ -43,7 +43,7 @@
           <m:dPr>
             <m:ctrlPr>
               <w:rPr>
-                <w:rFonts w:ascii="Cambria Math"/>
+                <w:rFonts w:ascii="Cambria Math" w:hAnsi="Cambria Math"/>
                 <w:i/>
               </w:rPr>
             </m:ctrlPr>
@@ -53,7 +53,7 @@
               <m:sSubPr>
                 <m:ctrlPr>
                   <w:rPr>
-                    <w:rFonts w:ascii="Cambria Math"/>
+                    <w:rFonts w:ascii="Cambria Math" w:hAnsi="Cambria Math"/>
                     <w:i/>
                   </w:rPr>
                 </m:ctrlPr>
@@ -85,7 +85,7 @@
               <m:sSubPr>
                 <m:ctrlPr>
                   <w:rPr>
-                    <w:rFonts w:ascii="Cambria Math"/>
+                    <w:rFonts w:ascii="Cambria Math" w:hAnsi="Cambria Math"/>
                     <w:i/>
                   </w:rPr>
                 </m:ctrlPr>
@@ -107,12 +107,6 @@
                 </m:r>
               </m:sub>
             </m:sSub>
-            <m:ctrlPr>
-              <w:rPr>
-                <w:rFonts w:ascii="Cambria Math" w:hAnsi="Cambria Math"/>
-                <w:i/>
-              </w:rPr>
-            </m:ctrlPr>
           </m:e>
         </m:d>
         <m:r>
@@ -125,7 +119,7 @@
           <m:sSubPr>
             <m:ctrlPr>
               <w:rPr>
-                <w:rFonts w:ascii="Cambria Math"/>
+                <w:rFonts w:ascii="Cambria Math" w:hAnsi="Cambria Math"/>
                 <w:i/>
               </w:rPr>
             </m:ctrlPr>
@@ -157,7 +151,7 @@
           <m:sSubPr>
             <m:ctrlPr>
               <w:rPr>
-                <w:rFonts w:ascii="Cambria Math"/>
+                <w:rFonts w:ascii="Cambria Math" w:hAnsi="Cambria Math"/>
                 <w:i/>
               </w:rPr>
             </m:ctrlPr>
@@ -230,10 +224,10 @@
             <v:path o:extrusionok="f" gradientshapeok="t" o:connecttype="rect"/>
             <o:lock v:ext="edit" aspectratio="t"/>
           </v:shapetype>
-          <v:shape id="_x0000_i1026" type="#_x0000_t75" style="width:57pt;height:16.8pt" o:ole="">
+          <v:shape id="_x0000_i1025" type="#_x0000_t75" style="width:57pt;height:16.8pt" o:ole="">
             <v:imagedata r:id="rId5" o:title=""/>
           </v:shape>
-          <o:OLEObject Type="Embed" ProgID="Equation.3" ShapeID="_x0000_i1026" DrawAspect="Content" ObjectID="_1774814740" r:id="rId6"/>
+          <o:OLEObject Type="Embed" ProgID="Equation.3" ShapeID="_x0000_i1025" DrawAspect="Content" ObjectID="_1775502083" r:id="rId6"/>
         </w:object>
       </w:r>
     </w:p>
@@ -306,10 +300,10 @@
           <w:position w:val="-12"/>
         </w:rPr>
         <w:object w:dxaOrig="4320" w:dyaOrig="340" w14:anchorId="1CE45ED7">
-          <v:shape id="_x0000_i1027" type="#_x0000_t75" style="width:3in;height:16.8pt" o:ole="">
+          <v:shape id="_x0000_i1026" type="#_x0000_t75" style="width:3in;height:16.8pt" o:ole="">
             <v:imagedata r:id="rId7" o:title=""/>
           </v:shape>
-          <o:OLEObject Type="Embed" ProgID="Equation.3" ShapeID="_x0000_i1027" DrawAspect="Content" ObjectID="_1774814741" r:id="rId8"/>
+          <o:OLEObject Type="Embed" ProgID="Equation.3" ShapeID="_x0000_i1026" DrawAspect="Content" ObjectID="_1775502084" r:id="rId8"/>
         </w:object>
       </w:r>
     </w:p>
@@ -391,10 +385,10 @@
           <w:position w:val="-12"/>
         </w:rPr>
         <w:object w:dxaOrig="2860" w:dyaOrig="360" w14:anchorId="001716E8">
-          <v:shape id="_x0000_i1028" type="#_x0000_t75" style="width:142.8pt;height:18pt" o:ole="">
+          <v:shape id="_x0000_i1027" type="#_x0000_t75" style="width:142.8pt;height:18pt" o:ole="">
             <v:imagedata r:id="rId9" o:title=""/>
           </v:shape>
-          <o:OLEObject Type="Embed" ProgID="Equation.3" ShapeID="_x0000_i1028" DrawAspect="Content" ObjectID="_1774814742" r:id="rId10"/>
+          <o:OLEObject Type="Embed" ProgID="Equation.3" ShapeID="_x0000_i1027" DrawAspect="Content" ObjectID="_1775502085" r:id="rId10"/>
         </w:object>
       </w:r>
     </w:p>
@@ -426,10 +420,10 @@
           <w:position w:val="-10"/>
         </w:rPr>
         <w:object w:dxaOrig="2180" w:dyaOrig="320" w14:anchorId="10D6699F">
-          <v:shape id="_x0000_i1029" type="#_x0000_t75" style="width:109.2pt;height:16.2pt" o:ole="">
+          <v:shape id="_x0000_i1028" type="#_x0000_t75" style="width:109.2pt;height:16.2pt" o:ole="">
             <v:imagedata r:id="rId11" o:title=""/>
           </v:shape>
-          <o:OLEObject Type="Embed" ProgID="Equation.3" ShapeID="_x0000_i1029" DrawAspect="Content" ObjectID="_1774814743" r:id="rId12"/>
+          <o:OLEObject Type="Embed" ProgID="Equation.3" ShapeID="_x0000_i1028" DrawAspect="Content" ObjectID="_1775502086" r:id="rId12"/>
         </w:object>
       </w:r>
     </w:p>
@@ -460,10 +454,10 @@
           <w:position w:val="-12"/>
         </w:rPr>
         <w:object w:dxaOrig="3480" w:dyaOrig="360" w14:anchorId="0C9EBA1B">
-          <v:shape id="_x0000_i1030" type="#_x0000_t75" style="width:174pt;height:18pt" o:ole="">
+          <v:shape id="_x0000_i1029" type="#_x0000_t75" style="width:174pt;height:18pt" o:ole="">
             <v:imagedata r:id="rId13" o:title=""/>
           </v:shape>
-          <o:OLEObject Type="Embed" ProgID="Equation.3" ShapeID="_x0000_i1030" DrawAspect="Content" ObjectID="_1774814744" r:id="rId14"/>
+          <o:OLEObject Type="Embed" ProgID="Equation.3" ShapeID="_x0000_i1029" DrawAspect="Content" ObjectID="_1775502087" r:id="rId14"/>
         </w:object>
       </w:r>
     </w:p>
@@ -521,10 +515,10 @@
           <w:position w:val="-10"/>
         </w:rPr>
         <w:object w:dxaOrig="2340" w:dyaOrig="360" w14:anchorId="40564790">
-          <v:shape id="_x0000_i1031" type="#_x0000_t75" style="width:117pt;height:18pt" o:ole="">
+          <v:shape id="_x0000_i1030" type="#_x0000_t75" style="width:117pt;height:18pt" o:ole="">
             <v:imagedata r:id="rId15" o:title=""/>
           </v:shape>
-          <o:OLEObject Type="Embed" ProgID="Equation.3" ShapeID="_x0000_i1031" DrawAspect="Content" ObjectID="_1774814745" r:id="rId16"/>
+          <o:OLEObject Type="Embed" ProgID="Equation.3" ShapeID="_x0000_i1030" DrawAspect="Content" ObjectID="_1775502088" r:id="rId16"/>
         </w:object>
       </w:r>
     </w:p>
@@ -553,10 +547,10 @@
           <w:position w:val="-10"/>
         </w:rPr>
         <w:object w:dxaOrig="1560" w:dyaOrig="320" w14:anchorId="490437F9">
-          <v:shape id="_x0000_i1032" type="#_x0000_t75" style="width:78pt;height:16.2pt" o:ole="">
+          <v:shape id="_x0000_i1031" type="#_x0000_t75" style="width:78pt;height:16.2pt" o:ole="">
             <v:imagedata r:id="rId17" o:title=""/>
           </v:shape>
-          <o:OLEObject Type="Embed" ProgID="Equation.3" ShapeID="_x0000_i1032" DrawAspect="Content" ObjectID="_1774814746" r:id="rId18"/>
+          <o:OLEObject Type="Embed" ProgID="Equation.3" ShapeID="_x0000_i1031" DrawAspect="Content" ObjectID="_1775502089" r:id="rId18"/>
         </w:object>
       </w:r>
       <w:r>
@@ -631,10 +625,10 @@
           <w:position w:val="-50"/>
         </w:rPr>
         <w:object w:dxaOrig="2160" w:dyaOrig="1120" w14:anchorId="41E418DC">
-          <v:shape id="_x0000_i1033" type="#_x0000_t75" style="width:108pt;height:56.4pt" o:ole="">
+          <v:shape id="_x0000_i1062" type="#_x0000_t75" style="width:108pt;height:56.4pt" o:ole="">
             <v:imagedata r:id="rId19" o:title=""/>
           </v:shape>
-          <o:OLEObject Type="Embed" ProgID="Equation.DSMT4" ShapeID="_x0000_i1033" DrawAspect="Content" ObjectID="_1774814747" r:id="rId20"/>
+          <o:OLEObject Type="Embed" ProgID="Equation.DSMT4" ShapeID="_x0000_i1062" DrawAspect="Content" ObjectID="_1775502090" r:id="rId20"/>
         </w:object>
       </w:r>
       <w:r>
@@ -642,10 +636,10 @@
           <w:position w:val="-50"/>
         </w:rPr>
         <w:object w:dxaOrig="2140" w:dyaOrig="1120" w14:anchorId="669A7BBF">
-          <v:shape id="_x0000_i1034" type="#_x0000_t75" style="width:108pt;height:56.4pt" o:ole="">
+          <v:shape id="_x0000_i1063" type="#_x0000_t75" style="width:108pt;height:56.4pt" o:ole="">
             <v:imagedata r:id="rId21" o:title=""/>
           </v:shape>
-          <o:OLEObject Type="Embed" ProgID="Equation.DSMT4" ShapeID="_x0000_i1034" DrawAspect="Content" ObjectID="_1774814748" r:id="rId22"/>
+          <o:OLEObject Type="Embed" ProgID="Equation.DSMT4" ShapeID="_x0000_i1063" DrawAspect="Content" ObjectID="_1775502091" r:id="rId22"/>
         </w:object>
       </w:r>
       <w:r>
@@ -653,10 +647,10 @@
           <w:position w:val="-30"/>
         </w:rPr>
         <w:object w:dxaOrig="2160" w:dyaOrig="720" w14:anchorId="4F8A47B2">
-          <v:shape id="_x0000_i1035" type="#_x0000_t75" style="width:108.6pt;height:36pt" o:ole="">
+          <v:shape id="_x0000_i1064" type="#_x0000_t75" style="width:108.6pt;height:36pt" o:ole="">
             <v:imagedata r:id="rId23" o:title=""/>
           </v:shape>
-          <o:OLEObject Type="Embed" ProgID="Equation.DSMT4" ShapeID="_x0000_i1035" DrawAspect="Content" ObjectID="_1774814749" r:id="rId24"/>
+          <o:OLEObject Type="Embed" ProgID="Equation.DSMT4" ShapeID="_x0000_i1064" DrawAspect="Content" ObjectID="_1775502092" r:id="rId24"/>
         </w:object>
       </w:r>
       <w:r>
@@ -664,14 +658,176 @@
           <w:position w:val="-50"/>
         </w:rPr>
         <w:object w:dxaOrig="1980" w:dyaOrig="1120" w14:anchorId="06ED546E">
-          <v:shape id="_x0000_i1036" type="#_x0000_t75" style="width:99pt;height:56.4pt" o:ole="">
+          <v:shape id="_x0000_i1065" type="#_x0000_t75" style="width:99pt;height:56.4pt" o:ole="">
             <v:imagedata r:id="rId25" o:title=""/>
           </v:shape>
-          <o:OLEObject Type="Embed" ProgID="Equation.DSMT4" ShapeID="_x0000_i1036" DrawAspect="Content" ObjectID="_1774814750" r:id="rId26"/>
+          <o:OLEObject Type="Embed" ProgID="Equation.DSMT4" ShapeID="_x0000_i1065" DrawAspect="Content" ObjectID="_1775502093" r:id="rId26"/>
         </w:object>
       </w:r>
     </w:p>
     <w:p/>
+    <w:p>
+      <w:r>
+        <w:t>5.</w:t>
+      </w:r>
+    </w:p>
+    <w:p>
+      <w:pPr>
+        <w:rPr>
+          <w:vertAlign w:val="subscript"/>
+        </w:rPr>
+      </w:pPr>
+      <w:r>
+        <w:t>G</w:t>
+      </w:r>
+      <w:r>
+        <w:rPr>
+          <w:vertAlign w:val="subscript"/>
+        </w:rPr>
+        <w:t>1</w:t>
+      </w:r>
+      <w:r>
+        <w:t xml:space="preserve"> </w:t>
+      </w:r>
+      <w:proofErr w:type="spellStart"/>
+      <w:r>
+        <w:t>dc</w:t>
+      </w:r>
+      <w:proofErr w:type="spellEnd"/>
+      <w:r>
+        <w:t xml:space="preserve">=4 </w:t>
+      </w:r>
+      <w:proofErr w:type="spellStart"/>
+      <w:r>
+        <w:t>hc</w:t>
+      </w:r>
+      <w:proofErr w:type="spellEnd"/>
+      <w:r>
+        <w:t>=4 má sedlový bod v a</w:t>
+      </w:r>
+      <w:r>
+        <w:rPr>
+          <w:vertAlign w:val="subscript"/>
+        </w:rPr>
+        <w:t>23</w:t>
+      </w:r>
+    </w:p>
+    <w:p>
+      <w:pPr>
+        <w:rPr>
+          <w:vertAlign w:val="subscript"/>
+        </w:rPr>
+      </w:pPr>
+      <w:r>
+        <w:t>G</w:t>
+      </w:r>
+      <w:r>
+        <w:rPr>
+          <w:vertAlign w:val="subscript"/>
+        </w:rPr>
+        <w:t xml:space="preserve">2 </w:t>
+      </w:r>
+      <w:proofErr w:type="spellStart"/>
+      <w:r>
+        <w:t>dc</w:t>
+      </w:r>
+      <w:proofErr w:type="spellEnd"/>
+      <w:r>
+        <w:t>=1</w:t>
+      </w:r>
+      <w:r>
+        <w:t xml:space="preserve"> </w:t>
+      </w:r>
+      <w:proofErr w:type="spellStart"/>
+      <w:r>
+        <w:t>hc</w:t>
+      </w:r>
+      <w:proofErr w:type="spellEnd"/>
+      <w:r>
+        <w:t>=</w:t>
+      </w:r>
+      <w:r>
+        <w:t>1</w:t>
+      </w:r>
+      <w:r>
+        <w:t xml:space="preserve"> má sedlový bod v</w:t>
+      </w:r>
+      <w:r>
+        <w:t> </w:t>
+      </w:r>
+      <w:r>
+        <w:t>a</w:t>
+      </w:r>
+      <w:r>
+        <w:rPr>
+          <w:vertAlign w:val="subscript"/>
+        </w:rPr>
+        <w:t>11</w:t>
+      </w:r>
+    </w:p>
+    <w:p>
+      <w:r>
+        <w:t>G</w:t>
+      </w:r>
+      <w:r>
+        <w:rPr>
+          <w:vertAlign w:val="subscript"/>
+        </w:rPr>
+        <w:t xml:space="preserve">3 </w:t>
+      </w:r>
+      <w:proofErr w:type="spellStart"/>
+      <w:r>
+        <w:t>dc</w:t>
+      </w:r>
+      <w:proofErr w:type="spellEnd"/>
+      <w:r>
+        <w:t xml:space="preserve">=3 </w:t>
+      </w:r>
+      <w:proofErr w:type="spellStart"/>
+      <w:r>
+        <w:t>hc</w:t>
+      </w:r>
+      <w:proofErr w:type="spellEnd"/>
+      <w:r>
+        <w:t>=3 má sedlový bod v a</w:t>
+      </w:r>
+      <w:r>
+        <w:rPr>
+          <w:vertAlign w:val="subscript"/>
+        </w:rPr>
+        <w:t>22</w:t>
+      </w:r>
+    </w:p>
+    <w:p>
+      <w:r>
+        <w:t>G</w:t>
+      </w:r>
+      <w:r>
+        <w:rPr>
+          <w:vertAlign w:val="subscript"/>
+        </w:rPr>
+        <w:t>4</w:t>
+      </w:r>
+      <w:r>
+        <w:t xml:space="preserve"> </w:t>
+      </w:r>
+      <w:proofErr w:type="spellStart"/>
+      <w:r>
+        <w:t>dc</w:t>
+      </w:r>
+      <w:proofErr w:type="spellEnd"/>
+      <w:r>
+        <w:t xml:space="preserve">=-1 </w:t>
+      </w:r>
+      <w:proofErr w:type="spellStart"/>
+      <w:r>
+        <w:t>hc</w:t>
+      </w:r>
+      <w:proofErr w:type="spellEnd"/>
+      <w:r>
+        <w:t>=2 nemá sedlový bod</w:t>
+      </w:r>
+    </w:p>
     <w:sectPr>
       <w:pgSz w:w="11906" w:h="16838"/>
       <w:pgMar w:top="1417" w:right="1417" w:bottom="1417" w:left="1417" w:header="708" w:footer="708" w:gutter="0"/>

</xml_diff>

<commit_message>
Update Z13.docx with solved exercises and added line breaks for readability
</commit_message>
<xml_diff>
--- a/SWI/4. semester/Optimalizační metody/Z13.docx
+++ b/SWI/4. semester/Optimalizační metody/Z13.docx
@@ -224,10 +224,10 @@
             <v:path o:extrusionok="f" gradientshapeok="t" o:connecttype="rect"/>
             <o:lock v:ext="edit" aspectratio="t"/>
           </v:shapetype>
-          <v:shape id="_x0000_i1025" type="#_x0000_t75" style="width:57pt;height:16.8pt" o:ole="">
+          <v:shape id="_x0000_i1025" type="#_x0000_t75" style="width:57.45pt;height:17.15pt" o:ole="">
             <v:imagedata r:id="rId5" o:title=""/>
           </v:shape>
-          <o:OLEObject Type="Embed" ProgID="Equation.3" ShapeID="_x0000_i1025" DrawAspect="Content" ObjectID="_1775502083" r:id="rId6"/>
+          <o:OLEObject Type="Embed" ProgID="Equation.3" ShapeID="_x0000_i1025" DrawAspect="Content" ObjectID="_1775883907" r:id="rId6"/>
         </w:object>
       </w:r>
     </w:p>
@@ -300,10 +300,10 @@
           <w:position w:val="-12"/>
         </w:rPr>
         <w:object w:dxaOrig="4320" w:dyaOrig="340" w14:anchorId="1CE45ED7">
-          <v:shape id="_x0000_i1026" type="#_x0000_t75" style="width:3in;height:16.8pt" o:ole="">
+          <v:shape id="_x0000_i1026" type="#_x0000_t75" style="width:3in;height:17.15pt" o:ole="">
             <v:imagedata r:id="rId7" o:title=""/>
           </v:shape>
-          <o:OLEObject Type="Embed" ProgID="Equation.3" ShapeID="_x0000_i1026" DrawAspect="Content" ObjectID="_1775502084" r:id="rId8"/>
+          <o:OLEObject Type="Embed" ProgID="Equation.3" ShapeID="_x0000_i1026" DrawAspect="Content" ObjectID="_1775883908" r:id="rId8"/>
         </w:object>
       </w:r>
     </w:p>
@@ -359,8 +359,61 @@
           <w:tab w:val="left" w:pos="2835"/>
         </w:tabs>
         <w:ind w:left="57"/>
-        <w:jc w:val="both"/>
-      </w:pPr>
+        <w:jc w:val="center"/>
+      </w:pPr>
+      <w:r>
+        <w:rPr>
+          <w:noProof/>
+        </w:rPr>
+        <w:drawing>
+          <wp:inline distT="0" distB="0" distL="0" distR="0" wp14:anchorId="3021557A" wp14:editId="680125B1">
+            <wp:extent cx="5752465" cy="4311015"/>
+            <wp:effectExtent l="0" t="3175" r="0" b="0"/>
+            <wp:docPr id="1373816611" name="Obrázok 4"/>
+            <wp:cNvGraphicFramePr>
+              <a:graphicFrameLocks xmlns:a="http://schemas.openxmlformats.org/drawingml/2006/main" noChangeAspect="1"/>
+            </wp:cNvGraphicFramePr>
+            <a:graphic xmlns:a="http://schemas.openxmlformats.org/drawingml/2006/main">
+              <a:graphicData uri="http://schemas.openxmlformats.org/drawingml/2006/picture">
+                <pic:pic xmlns:pic="http://schemas.openxmlformats.org/drawingml/2006/picture">
+                  <pic:nvPicPr>
+                    <pic:cNvPr id="0" name="Picture 15"/>
+                    <pic:cNvPicPr>
+                      <a:picLocks noChangeAspect="1" noChangeArrowheads="1"/>
+                    </pic:cNvPicPr>
+                  </pic:nvPicPr>
+                  <pic:blipFill>
+                    <a:blip r:embed="rId9" cstate="print">
+                      <a:extLst>
+                        <a:ext uri="{28A0092B-C50C-407E-A947-70E740481C1C}">
+                          <a14:useLocalDpi xmlns:a14="http://schemas.microsoft.com/office/drawing/2010/main" val="0"/>
+                        </a:ext>
+                      </a:extLst>
+                    </a:blip>
+                    <a:srcRect/>
+                    <a:stretch>
+                      <a:fillRect/>
+                    </a:stretch>
+                  </pic:blipFill>
+                  <pic:spPr bwMode="auto">
+                    <a:xfrm rot="16200000">
+                      <a:off x="0" y="0"/>
+                      <a:ext cx="5752465" cy="4311015"/>
+                    </a:xfrm>
+                    <a:prstGeom prst="rect">
+                      <a:avLst/>
+                    </a:prstGeom>
+                    <a:noFill/>
+                    <a:ln>
+                      <a:noFill/>
+                    </a:ln>
+                  </pic:spPr>
+                </pic:pic>
+              </a:graphicData>
+            </a:graphic>
+          </wp:inline>
+        </w:drawing>
+      </w:r>
     </w:p>
     <w:p>
       <w:pPr>
@@ -385,10 +438,10 @@
           <w:position w:val="-12"/>
         </w:rPr>
         <w:object w:dxaOrig="2860" w:dyaOrig="360" w14:anchorId="001716E8">
-          <v:shape id="_x0000_i1027" type="#_x0000_t75" style="width:142.8pt;height:18pt" o:ole="">
-            <v:imagedata r:id="rId9" o:title=""/>
+          <v:shape id="_x0000_i1027" type="#_x0000_t75" style="width:143.15pt;height:18pt" o:ole="">
+            <v:imagedata r:id="rId10" o:title=""/>
           </v:shape>
-          <o:OLEObject Type="Embed" ProgID="Equation.3" ShapeID="_x0000_i1027" DrawAspect="Content" ObjectID="_1775502085" r:id="rId10"/>
+          <o:OLEObject Type="Embed" ProgID="Equation.3" ShapeID="_x0000_i1027" DrawAspect="Content" ObjectID="_1775883909" r:id="rId11"/>
         </w:object>
       </w:r>
     </w:p>
@@ -420,10 +473,10 @@
           <w:position w:val="-10"/>
         </w:rPr>
         <w:object w:dxaOrig="2180" w:dyaOrig="320" w14:anchorId="10D6699F">
-          <v:shape id="_x0000_i1028" type="#_x0000_t75" style="width:109.2pt;height:16.2pt" o:ole="">
-            <v:imagedata r:id="rId11" o:title=""/>
+          <v:shape id="_x0000_i1028" type="#_x0000_t75" style="width:108.85pt;height:16.3pt" o:ole="">
+            <v:imagedata r:id="rId12" o:title=""/>
           </v:shape>
-          <o:OLEObject Type="Embed" ProgID="Equation.3" ShapeID="_x0000_i1028" DrawAspect="Content" ObjectID="_1775502086" r:id="rId12"/>
+          <o:OLEObject Type="Embed" ProgID="Equation.3" ShapeID="_x0000_i1028" DrawAspect="Content" ObjectID="_1775883910" r:id="rId13"/>
         </w:object>
       </w:r>
     </w:p>
@@ -455,9 +508,9 @@
         </w:rPr>
         <w:object w:dxaOrig="3480" w:dyaOrig="360" w14:anchorId="0C9EBA1B">
           <v:shape id="_x0000_i1029" type="#_x0000_t75" style="width:174pt;height:18pt" o:ole="">
-            <v:imagedata r:id="rId13" o:title=""/>
+            <v:imagedata r:id="rId14" o:title=""/>
           </v:shape>
-          <o:OLEObject Type="Embed" ProgID="Equation.3" ShapeID="_x0000_i1029" DrawAspect="Content" ObjectID="_1775502087" r:id="rId14"/>
+          <o:OLEObject Type="Embed" ProgID="Equation.3" ShapeID="_x0000_i1029" DrawAspect="Content" ObjectID="_1775883911" r:id="rId15"/>
         </w:object>
       </w:r>
     </w:p>
@@ -489,8 +542,64 @@
           <w:tab w:val="left" w:pos="2835"/>
         </w:tabs>
         <w:ind w:left="57"/>
-        <w:jc w:val="both"/>
-      </w:pPr>
+        <w:jc w:val="center"/>
+      </w:pPr>
+      <w:r>
+        <w:rPr>
+          <w:b/>
+          <w:bCs/>
+          <w:noProof/>
+        </w:rPr>
+        <w:lastRenderedPageBreak/>
+        <w:drawing>
+          <wp:inline distT="0" distB="0" distL="0" distR="0" wp14:anchorId="62AE8C02" wp14:editId="32AF9B6A">
+            <wp:extent cx="4579620" cy="3439264"/>
+            <wp:effectExtent l="0" t="1270" r="0" b="0"/>
+            <wp:docPr id="144168619" name="Obrázok 1"/>
+            <wp:cNvGraphicFramePr>
+              <a:graphicFrameLocks xmlns:a="http://schemas.openxmlformats.org/drawingml/2006/main" noChangeAspect="1"/>
+            </wp:cNvGraphicFramePr>
+            <a:graphic xmlns:a="http://schemas.openxmlformats.org/drawingml/2006/main">
+              <a:graphicData uri="http://schemas.openxmlformats.org/drawingml/2006/picture">
+                <pic:pic xmlns:pic="http://schemas.openxmlformats.org/drawingml/2006/picture">
+                  <pic:nvPicPr>
+                    <pic:cNvPr id="0" name="Picture 12"/>
+                    <pic:cNvPicPr>
+                      <a:picLocks noChangeAspect="1" noChangeArrowheads="1"/>
+                    </pic:cNvPicPr>
+                  </pic:nvPicPr>
+                  <pic:blipFill>
+                    <a:blip r:embed="rId16" cstate="print">
+                      <a:extLst>
+                        <a:ext uri="{28A0092B-C50C-407E-A947-70E740481C1C}">
+                          <a14:useLocalDpi xmlns:a14="http://schemas.microsoft.com/office/drawing/2010/main" val="0"/>
+                        </a:ext>
+                      </a:extLst>
+                    </a:blip>
+                    <a:srcRect/>
+                    <a:stretch>
+                      <a:fillRect/>
+                    </a:stretch>
+                  </pic:blipFill>
+                  <pic:spPr bwMode="auto">
+                    <a:xfrm rot="16200000">
+                      <a:off x="0" y="0"/>
+                      <a:ext cx="4580966" cy="3440275"/>
+                    </a:xfrm>
+                    <a:prstGeom prst="rect">
+                      <a:avLst/>
+                    </a:prstGeom>
+                    <a:noFill/>
+                    <a:ln>
+                      <a:noFill/>
+                    </a:ln>
+                  </pic:spPr>
+                </pic:pic>
+              </a:graphicData>
+            </a:graphic>
+          </wp:inline>
+        </w:drawing>
+      </w:r>
     </w:p>
     <w:p>
       <w:pPr>
@@ -515,10 +624,10 @@
           <w:position w:val="-10"/>
         </w:rPr>
         <w:object w:dxaOrig="2340" w:dyaOrig="360" w14:anchorId="40564790">
-          <v:shape id="_x0000_i1030" type="#_x0000_t75" style="width:117pt;height:18pt" o:ole="">
-            <v:imagedata r:id="rId15" o:title=""/>
+          <v:shape id="_x0000_i1030" type="#_x0000_t75" style="width:117.45pt;height:18pt" o:ole="">
+            <v:imagedata r:id="rId17" o:title=""/>
           </v:shape>
-          <o:OLEObject Type="Embed" ProgID="Equation.3" ShapeID="_x0000_i1030" DrawAspect="Content" ObjectID="_1775502088" r:id="rId16"/>
+          <o:OLEObject Type="Embed" ProgID="Equation.3" ShapeID="_x0000_i1030" DrawAspect="Content" ObjectID="_1775883912" r:id="rId18"/>
         </w:object>
       </w:r>
     </w:p>
@@ -547,10 +656,10 @@
           <w:position w:val="-10"/>
         </w:rPr>
         <w:object w:dxaOrig="1560" w:dyaOrig="320" w14:anchorId="490437F9">
-          <v:shape id="_x0000_i1031" type="#_x0000_t75" style="width:78pt;height:16.2pt" o:ole="">
-            <v:imagedata r:id="rId17" o:title=""/>
+          <v:shape id="_x0000_i1031" type="#_x0000_t75" style="width:78pt;height:16.3pt" o:ole="">
+            <v:imagedata r:id="rId19" o:title=""/>
           </v:shape>
-          <o:OLEObject Type="Embed" ProgID="Equation.3" ShapeID="_x0000_i1031" DrawAspect="Content" ObjectID="_1775502089" r:id="rId18"/>
+          <o:OLEObject Type="Embed" ProgID="Equation.3" ShapeID="_x0000_i1031" DrawAspect="Content" ObjectID="_1775883913" r:id="rId20"/>
         </w:object>
       </w:r>
       <w:r>
@@ -576,8 +685,62 @@
           <w:tab w:val="left" w:pos="2835"/>
         </w:tabs>
         <w:ind w:left="57"/>
-        <w:jc w:val="both"/>
-      </w:pPr>
+        <w:jc w:val="center"/>
+      </w:pPr>
+      <w:r>
+        <w:rPr>
+          <w:noProof/>
+        </w:rPr>
+        <w:lastRenderedPageBreak/>
+        <w:drawing>
+          <wp:inline distT="0" distB="0" distL="0" distR="0" wp14:anchorId="43E5E1CE" wp14:editId="7018BBD4">
+            <wp:extent cx="3994510" cy="2964180"/>
+            <wp:effectExtent l="635" t="0" r="6985" b="6985"/>
+            <wp:docPr id="195691361" name="Obrázok 1"/>
+            <wp:cNvGraphicFramePr>
+              <a:graphicFrameLocks xmlns:a="http://schemas.openxmlformats.org/drawingml/2006/main" noChangeAspect="1"/>
+            </wp:cNvGraphicFramePr>
+            <a:graphic xmlns:a="http://schemas.openxmlformats.org/drawingml/2006/main">
+              <a:graphicData uri="http://schemas.openxmlformats.org/drawingml/2006/picture">
+                <pic:pic xmlns:pic="http://schemas.openxmlformats.org/drawingml/2006/picture">
+                  <pic:nvPicPr>
+                    <pic:cNvPr id="0" name="Picture 12"/>
+                    <pic:cNvPicPr>
+                      <a:picLocks noChangeAspect="1" noChangeArrowheads="1"/>
+                    </pic:cNvPicPr>
+                  </pic:nvPicPr>
+                  <pic:blipFill>
+                    <a:blip r:embed="rId21" cstate="print">
+                      <a:extLst>
+                        <a:ext uri="{28A0092B-C50C-407E-A947-70E740481C1C}">
+                          <a14:useLocalDpi xmlns:a14="http://schemas.microsoft.com/office/drawing/2010/main" val="0"/>
+                        </a:ext>
+                      </a:extLst>
+                    </a:blip>
+                    <a:srcRect/>
+                    <a:stretch>
+                      <a:fillRect/>
+                    </a:stretch>
+                  </pic:blipFill>
+                  <pic:spPr bwMode="auto">
+                    <a:xfrm rot="16200000">
+                      <a:off x="0" y="0"/>
+                      <a:ext cx="3997962" cy="2966742"/>
+                    </a:xfrm>
+                    <a:prstGeom prst="rect">
+                      <a:avLst/>
+                    </a:prstGeom>
+                    <a:noFill/>
+                    <a:ln>
+                      <a:noFill/>
+                    </a:ln>
+                  </pic:spPr>
+                </pic:pic>
+              </a:graphicData>
+            </a:graphic>
+          </wp:inline>
+        </w:drawing>
+      </w:r>
     </w:p>
     <w:p>
       <w:pPr>
@@ -625,10 +788,10 @@
           <w:position w:val="-50"/>
         </w:rPr>
         <w:object w:dxaOrig="2160" w:dyaOrig="1120" w14:anchorId="41E418DC">
-          <v:shape id="_x0000_i1062" type="#_x0000_t75" style="width:108pt;height:56.4pt" o:ole="">
-            <v:imagedata r:id="rId19" o:title=""/>
+          <v:shape id="_x0000_i1032" type="#_x0000_t75" style="width:108pt;height:56.55pt" o:ole="">
+            <v:imagedata r:id="rId22" o:title=""/>
           </v:shape>
-          <o:OLEObject Type="Embed" ProgID="Equation.DSMT4" ShapeID="_x0000_i1062" DrawAspect="Content" ObjectID="_1775502090" r:id="rId20"/>
+          <o:OLEObject Type="Embed" ProgID="Equation.DSMT4" ShapeID="_x0000_i1032" DrawAspect="Content" ObjectID="_1775883914" r:id="rId23"/>
         </w:object>
       </w:r>
       <w:r>
@@ -636,10 +799,10 @@
           <w:position w:val="-50"/>
         </w:rPr>
         <w:object w:dxaOrig="2140" w:dyaOrig="1120" w14:anchorId="669A7BBF">
-          <v:shape id="_x0000_i1063" type="#_x0000_t75" style="width:108pt;height:56.4pt" o:ole="">
-            <v:imagedata r:id="rId21" o:title=""/>
+          <v:shape id="_x0000_i1033" type="#_x0000_t75" style="width:108pt;height:56.55pt" o:ole="">
+            <v:imagedata r:id="rId24" o:title=""/>
           </v:shape>
-          <o:OLEObject Type="Embed" ProgID="Equation.DSMT4" ShapeID="_x0000_i1063" DrawAspect="Content" ObjectID="_1775502091" r:id="rId22"/>
+          <o:OLEObject Type="Embed" ProgID="Equation.DSMT4" ShapeID="_x0000_i1033" DrawAspect="Content" ObjectID="_1775883915" r:id="rId25"/>
         </w:object>
       </w:r>
       <w:r>
@@ -647,10 +810,10 @@
           <w:position w:val="-30"/>
         </w:rPr>
         <w:object w:dxaOrig="2160" w:dyaOrig="720" w14:anchorId="4F8A47B2">
-          <v:shape id="_x0000_i1064" type="#_x0000_t75" style="width:108.6pt;height:36pt" o:ole="">
-            <v:imagedata r:id="rId23" o:title=""/>
+          <v:shape id="_x0000_i1034" type="#_x0000_t75" style="width:108.85pt;height:36pt" o:ole="">
+            <v:imagedata r:id="rId26" o:title=""/>
           </v:shape>
-          <o:OLEObject Type="Embed" ProgID="Equation.DSMT4" ShapeID="_x0000_i1064" DrawAspect="Content" ObjectID="_1775502092" r:id="rId24"/>
+          <o:OLEObject Type="Embed" ProgID="Equation.DSMT4" ShapeID="_x0000_i1034" DrawAspect="Content" ObjectID="_1775883916" r:id="rId27"/>
         </w:object>
       </w:r>
       <w:r>
@@ -658,10 +821,10 @@
           <w:position w:val="-50"/>
         </w:rPr>
         <w:object w:dxaOrig="1980" w:dyaOrig="1120" w14:anchorId="06ED546E">
-          <v:shape id="_x0000_i1065" type="#_x0000_t75" style="width:99pt;height:56.4pt" o:ole="">
-            <v:imagedata r:id="rId25" o:title=""/>
+          <v:shape id="_x0000_i1035" type="#_x0000_t75" style="width:99.45pt;height:56.55pt" o:ole="">
+            <v:imagedata r:id="rId28" o:title=""/>
           </v:shape>
-          <o:OLEObject Type="Embed" ProgID="Equation.DSMT4" ShapeID="_x0000_i1065" DrawAspect="Content" ObjectID="_1775502093" r:id="rId26"/>
+          <o:OLEObject Type="Embed" ProgID="Equation.DSMT4" ShapeID="_x0000_i1035" DrawAspect="Content" ObjectID="_1775883917" r:id="rId29"/>
         </w:object>
       </w:r>
     </w:p>
@@ -733,10 +896,7 @@
       </w:r>
       <w:proofErr w:type="spellEnd"/>
       <w:r>
-        <w:t>=1</w:t>
-      </w:r>
-      <w:r>
-        <w:t xml:space="preserve"> </w:t>
+        <w:t xml:space="preserve">=1 </w:t>
       </w:r>
       <w:proofErr w:type="spellStart"/>
       <w:r>
@@ -744,19 +904,7 @@
       </w:r>
       <w:proofErr w:type="spellEnd"/>
       <w:r>
-        <w:t>=</w:t>
-      </w:r>
-      <w:r>
-        <w:t>1</w:t>
-      </w:r>
-      <w:r>
-        <w:t xml:space="preserve"> má sedlový bod v</w:t>
-      </w:r>
-      <w:r>
-        <w:t> </w:t>
-      </w:r>
-      <w:r>
-        <w:t>a</w:t>
+        <w:t>=1 má sedlový bod v a</w:t>
       </w:r>
       <w:r>
         <w:rPr>

</xml_diff>